<commit_message>
took out useless functions and updated my weekly reports
</commit_message>
<xml_diff>
--- a/YellowLib/YellowLib/WillertzWeeklyReports.docx
+++ b/YellowLib/YellowLib/WillertzWeeklyReports.docx
@@ -10,6 +10,117 @@
           <w:szCs w:val="24"/>
         </w:rPr>
       </w:pPr>
+      <w:r>
+        <w:rPr>
+          <w:rFonts w:ascii="Times New Roman" w:hAnsi="Times New Roman" w:cs="Times New Roman"/>
+          <w:sz w:val="24"/>
+          <w:szCs w:val="24"/>
+        </w:rPr>
+        <w:t xml:space="preserve">Nick </w:t>
+      </w:r>
+      <w:proofErr w:type="spellStart"/>
+      <w:r>
+        <w:rPr>
+          <w:rFonts w:ascii="Times New Roman" w:hAnsi="Times New Roman" w:cs="Times New Roman"/>
+          <w:sz w:val="24"/>
+          <w:szCs w:val="24"/>
+        </w:rPr>
+        <w:t>Willertz</w:t>
+      </w:r>
+      <w:proofErr w:type="spellEnd"/>
+    </w:p>
+    <w:p>
+      <w:pPr>
+        <w:rPr>
+          <w:rFonts w:ascii="Times New Roman" w:hAnsi="Times New Roman" w:cs="Times New Roman"/>
+          <w:sz w:val="24"/>
+          <w:szCs w:val="24"/>
+        </w:rPr>
+      </w:pPr>
+      <w:r>
+        <w:rPr>
+          <w:rFonts w:ascii="Times New Roman" w:hAnsi="Times New Roman" w:cs="Times New Roman"/>
+          <w:sz w:val="24"/>
+          <w:szCs w:val="24"/>
+        </w:rPr>
+        <w:t>Software Engineering</w:t>
+      </w:r>
+    </w:p>
+    <w:p>
+      <w:pPr>
+        <w:rPr>
+          <w:rFonts w:ascii="Times New Roman" w:hAnsi="Times New Roman" w:cs="Times New Roman"/>
+          <w:sz w:val="24"/>
+          <w:szCs w:val="24"/>
+        </w:rPr>
+      </w:pPr>
+      <w:r>
+        <w:rPr>
+          <w:rFonts w:ascii="Times New Roman" w:hAnsi="Times New Roman" w:cs="Times New Roman"/>
+          <w:sz w:val="24"/>
+          <w:szCs w:val="24"/>
+        </w:rPr>
+        <w:t>Weekly Reports</w:t>
+      </w:r>
+    </w:p>
+    <w:p>
+      <w:pPr>
+        <w:rPr>
+          <w:rFonts w:ascii="Times New Roman" w:hAnsi="Times New Roman" w:cs="Times New Roman"/>
+          <w:sz w:val="24"/>
+          <w:szCs w:val="24"/>
+        </w:rPr>
+      </w:pPr>
+      <w:r>
+        <w:rPr>
+          <w:rFonts w:ascii="Times New Roman" w:hAnsi="Times New Roman" w:cs="Times New Roman"/>
+          <w:sz w:val="24"/>
+          <w:szCs w:val="24"/>
+        </w:rPr>
+        <w:t>Week of 2/17 – 2/23</w:t>
+      </w:r>
+    </w:p>
+    <w:p>
+      <w:pPr>
+        <w:rPr>
+          <w:rFonts w:ascii="Times New Roman" w:hAnsi="Times New Roman" w:cs="Times New Roman"/>
+          <w:sz w:val="24"/>
+          <w:szCs w:val="24"/>
+        </w:rPr>
+      </w:pPr>
+      <w:r>
+        <w:rPr>
+          <w:rFonts w:ascii="Times New Roman" w:hAnsi="Times New Roman" w:cs="Times New Roman"/>
+          <w:sz w:val="24"/>
+          <w:szCs w:val="24"/>
+        </w:rPr>
+        <w:tab/>
+        <w:t>After some hiccups with deciding on our project, the Yellow team has picked a C# Sports League generator/manager project and started making some good progress on it.  We wrote 13 stories and separated the first couple of stories into about seven tasks.  On Sunday, 2/17 we finalized what exactly those tasks are, and then on 2/19 we spe</w:t>
+      </w:r>
+      <w:r>
+        <w:rPr>
+          <w:rFonts w:ascii="Times New Roman" w:hAnsi="Times New Roman" w:cs="Times New Roman"/>
+          <w:sz w:val="24"/>
+          <w:szCs w:val="24"/>
+        </w:rPr>
+        <w:t xml:space="preserve">nt some time programming.  </w:t>
+      </w:r>
+      <w:r>
+        <w:rPr>
+          <w:rFonts w:ascii="Times New Roman" w:hAnsi="Times New Roman" w:cs="Times New Roman"/>
+          <w:sz w:val="24"/>
+          <w:szCs w:val="24"/>
+        </w:rPr>
+        <w:t>We pair programmed for about two hours on 2/19 and all contributed a lot to the code</w:t>
+      </w:r>
+      <w:r>
+        <w:rPr>
+          <w:rFonts w:ascii="Times New Roman" w:hAnsi="Times New Roman" w:cs="Times New Roman"/>
+          <w:sz w:val="24"/>
+          <w:szCs w:val="24"/>
+        </w:rPr>
+        <w:t xml:space="preserve">.  I think we are off to a good start and already have about six or seven crucial project test methods working successfully.  </w:t>
+      </w:r>
       <w:bookmarkStart w:id="0" w:name="_GoBack"/>
       <w:bookmarkEnd w:id="0"/>
     </w:p>

</xml_diff>

<commit_message>
fixed bug in option 2
</commit_message>
<xml_diff>
--- a/YellowLib/YellowLib/WillertzWeeklyReports.docx
+++ b/YellowLib/YellowLib/WillertzWeeklyReports.docx
@@ -121,8 +121,119 @@
         </w:rPr>
         <w:t xml:space="preserve">.  I think we are off to a good start and already have about six or seven crucial project test methods working successfully.  </w:t>
       </w:r>
+    </w:p>
+    <w:p>
+      <w:pPr>
+        <w:rPr>
+          <w:rFonts w:ascii="Times New Roman" w:hAnsi="Times New Roman" w:cs="Times New Roman"/>
+          <w:sz w:val="24"/>
+          <w:szCs w:val="24"/>
+        </w:rPr>
+      </w:pPr>
+      <w:r>
+        <w:rPr>
+          <w:rFonts w:ascii="Times New Roman" w:hAnsi="Times New Roman" w:cs="Times New Roman"/>
+          <w:sz w:val="24"/>
+          <w:szCs w:val="24"/>
+        </w:rPr>
+        <w:t>Week of 2/24 – 3/2</w:t>
+      </w:r>
+    </w:p>
+    <w:p>
+      <w:pPr>
+        <w:rPr>
+          <w:rFonts w:ascii="Times New Roman" w:hAnsi="Times New Roman" w:cs="Times New Roman"/>
+          <w:sz w:val="24"/>
+          <w:szCs w:val="24"/>
+        </w:rPr>
+      </w:pPr>
+      <w:r>
+        <w:rPr>
+          <w:rFonts w:ascii="Times New Roman" w:hAnsi="Times New Roman" w:cs="Times New Roman"/>
+          <w:sz w:val="24"/>
+          <w:szCs w:val="24"/>
+        </w:rPr>
+        <w:tab/>
+        <w:t xml:space="preserve">We made a lot of progress on the project and generated the basic functionality of the League, Team, and Player classes and how they work together.  On 2/24, we completed the testing of many of the basic functions for each of those classes, like creating, adding, and removing leagues, teams and players.  The rest of the </w:t>
+      </w:r>
+      <w:r>
+        <w:rPr>
+          <w:rFonts w:ascii="Times New Roman" w:hAnsi="Times New Roman" w:cs="Times New Roman"/>
+          <w:sz w:val="24"/>
+          <w:szCs w:val="24"/>
+        </w:rPr>
+        <w:t xml:space="preserve">week </w:t>
+      </w:r>
+      <w:proofErr w:type="gramStart"/>
+      <w:r>
+        <w:rPr>
+          <w:rFonts w:ascii="Times New Roman" w:hAnsi="Times New Roman" w:cs="Times New Roman"/>
+          <w:sz w:val="24"/>
+          <w:szCs w:val="24"/>
+        </w:rPr>
+        <w:t>was spent</w:t>
+      </w:r>
+      <w:proofErr w:type="gramEnd"/>
+      <w:r>
+        <w:rPr>
+          <w:rFonts w:ascii="Times New Roman" w:hAnsi="Times New Roman" w:cs="Times New Roman"/>
+          <w:sz w:val="24"/>
+          <w:szCs w:val="24"/>
+        </w:rPr>
+        <w:t xml:space="preserve"> on generating </w:t>
+      </w:r>
+      <w:r>
+        <w:rPr>
+          <w:rFonts w:ascii="Times New Roman" w:hAnsi="Times New Roman" w:cs="Times New Roman"/>
+          <w:sz w:val="24"/>
+          <w:szCs w:val="24"/>
+        </w:rPr>
+        <w:t>an even schedule for a League us</w:t>
+      </w:r>
+      <w:r>
+        <w:rPr>
+          <w:rFonts w:ascii="Times New Roman" w:hAnsi="Times New Roman" w:cs="Times New Roman"/>
+          <w:sz w:val="24"/>
+          <w:szCs w:val="24"/>
+        </w:rPr>
+        <w:t xml:space="preserve">ing its current list of Teams.  This algorithm was a challenge and took multiple hours with pencil and paper, but we got it to work with the manipulation of a list of Games.  </w:t>
+      </w:r>
+    </w:p>
+    <w:p>
+      <w:pPr>
+        <w:rPr>
+          <w:rFonts w:ascii="Times New Roman" w:hAnsi="Times New Roman" w:cs="Times New Roman"/>
+          <w:sz w:val="24"/>
+          <w:szCs w:val="24"/>
+        </w:rPr>
+      </w:pPr>
+      <w:r>
+        <w:rPr>
+          <w:rFonts w:ascii="Times New Roman" w:hAnsi="Times New Roman" w:cs="Times New Roman"/>
+          <w:sz w:val="24"/>
+          <w:szCs w:val="24"/>
+        </w:rPr>
+        <w:t>Week of 3/3 – 3/9</w:t>
+      </w:r>
+    </w:p>
+    <w:p>
+      <w:pPr>
+        <w:rPr>
+          <w:rFonts w:ascii="Times New Roman" w:hAnsi="Times New Roman" w:cs="Times New Roman"/>
+          <w:sz w:val="24"/>
+          <w:szCs w:val="24"/>
+        </w:rPr>
+      </w:pPr>
       <w:bookmarkStart w:id="0" w:name="_GoBack"/>
       <w:bookmarkEnd w:id="0"/>
+      <w:r>
+        <w:rPr>
+          <w:rFonts w:ascii="Times New Roman" w:hAnsi="Times New Roman" w:cs="Times New Roman"/>
+          <w:sz w:val="24"/>
+          <w:szCs w:val="24"/>
+        </w:rPr>
+        <w:t xml:space="preserve"> </w:t>
+      </w:r>
     </w:p>
     <w:sectPr>
       <w:pgSz w:w="12240" w:h="15840"/>

</xml_diff>

<commit_message>
updated timecard and reports
</commit_message>
<xml_diff>
--- a/YellowLib/YellowLib/WillertzWeeklyReports.docx
+++ b/YellowLib/YellowLib/WillertzWeeklyReports.docx
@@ -224,8 +224,26 @@
           <w:szCs w:val="24"/>
         </w:rPr>
       </w:pPr>
+      <w:r>
+        <w:rPr>
+          <w:rFonts w:ascii="Times New Roman" w:hAnsi="Times New Roman" w:cs="Times New Roman"/>
+          <w:sz w:val="24"/>
+          <w:szCs w:val="24"/>
+        </w:rPr>
+        <w:tab/>
+        <w:t>We fixed a problem with the generation of leagues and now the League class takes in the number of teams that make the playoffs instead of max teams in the league parameter.  We then started working on a main method in which a user could interact with to create, add, and remove leagues, teams and players.  We spent the rest of the week on this story and still have a lot more work to do on it.  We ended up having to split this main method story into a few different stories for working with league, team, and player individually and had to take out one additional story from this current iteration.</w:t>
+      </w:r>
       <w:bookmarkStart w:id="0" w:name="_GoBack"/>
       <w:bookmarkEnd w:id="0"/>
+    </w:p>
+    <w:p>
+      <w:pPr>
+        <w:rPr>
+          <w:rFonts w:ascii="Times New Roman" w:hAnsi="Times New Roman" w:cs="Times New Roman"/>
+          <w:sz w:val="24"/>
+          <w:szCs w:val="24"/>
+        </w:rPr>
+      </w:pPr>
       <w:r>
         <w:rPr>
           <w:rFonts w:ascii="Times New Roman" w:hAnsi="Times New Roman" w:cs="Times New Roman"/>

</xml_diff>

<commit_message>
updated weekly report and tcard
</commit_message>
<xml_diff>
--- a/YellowLib/YellowLib/WillertzWeeklyReports.docx
+++ b/YellowLib/YellowLib/WillertzWeeklyReports.docx
@@ -408,6 +408,30 @@
         <w:tab/>
         <w:t>We continued work on the UI generate and display schedule features and have these features working pretty well now.  We then created the feature that allows a user to look at the schedule and update the scores of specific games.  The program requests the game that the user wishes to update the score of and prompts them for each team’s score.  The program then updates the score of that game and declares a winner.  The game class stores the score and updates the records of the individual teams.  We also finished the feature for displaying a team’s roster and record.  When a game score is updated</w:t>
       </w:r>
+      <w:r>
+        <w:rPr>
+          <w:rFonts w:ascii="Times New Roman" w:hAnsi="Times New Roman" w:cs="Times New Roman"/>
+          <w:sz w:val="24"/>
+          <w:szCs w:val="24"/>
+        </w:rPr>
+        <w:t>,</w:t>
+      </w:r>
+      <w:r>
+        <w:rPr>
+          <w:rFonts w:ascii="Times New Roman" w:hAnsi="Times New Roman" w:cs="Times New Roman"/>
+          <w:sz w:val="24"/>
+          <w:szCs w:val="24"/>
+        </w:rPr>
+        <w:t xml:space="preserve"> the records of the team</w:t>
+      </w:r>
+      <w:r>
+        <w:rPr>
+          <w:rFonts w:ascii="Times New Roman" w:hAnsi="Times New Roman" w:cs="Times New Roman"/>
+          <w:sz w:val="24"/>
+          <w:szCs w:val="24"/>
+        </w:rPr>
+        <w:t xml:space="preserve">s </w:t>
+      </w:r>
       <w:proofErr w:type="gramStart"/>
       <w:r>
         <w:rPr>
@@ -415,15 +439,7 @@
           <w:sz w:val="24"/>
           <w:szCs w:val="24"/>
         </w:rPr>
-        <w:t>,</w:t>
-      </w:r>
-      <w:r>
-        <w:rPr>
-          <w:rFonts w:ascii="Times New Roman" w:hAnsi="Times New Roman" w:cs="Times New Roman"/>
-          <w:sz w:val="24"/>
-          <w:szCs w:val="24"/>
-        </w:rPr>
-        <w:t>,</w:t>
+        <w:t>are updated</w:t>
       </w:r>
       <w:proofErr w:type="gramEnd"/>
       <w:r>
@@ -432,15 +448,7 @@
           <w:sz w:val="24"/>
           <w:szCs w:val="24"/>
         </w:rPr>
-        <w:t xml:space="preserve"> the records of the team</w:t>
-      </w:r>
-      <w:r>
-        <w:rPr>
-          <w:rFonts w:ascii="Times New Roman" w:hAnsi="Times New Roman" w:cs="Times New Roman"/>
-          <w:sz w:val="24"/>
-          <w:szCs w:val="24"/>
-        </w:rPr>
-        <w:t>s are updated based on whether they won or lost.</w:t>
+        <w:t xml:space="preserve"> based on whether they won or lost.</w:t>
       </w:r>
     </w:p>
     <w:p>
@@ -458,6 +466,41 @@
           <w:szCs w:val="24"/>
         </w:rPr>
         <w:t>Week of 4/7 – 4/13</w:t>
+      </w:r>
+    </w:p>
+    <w:p>
+      <w:pPr>
+        <w:rPr>
+          <w:rFonts w:ascii="Times New Roman" w:hAnsi="Times New Roman" w:cs="Times New Roman"/>
+          <w:sz w:val="24"/>
+          <w:szCs w:val="24"/>
+        </w:rPr>
+      </w:pPr>
+      <w:r>
+        <w:rPr>
+          <w:rFonts w:ascii="Times New Roman" w:hAnsi="Times New Roman" w:cs="Times New Roman"/>
+          <w:sz w:val="24"/>
+          <w:szCs w:val="24"/>
+        </w:rPr>
+        <w:tab/>
+        <w:t xml:space="preserve">We started working on the task of saving all of the league data past runtime.  We decided to work in xml and started with writing all of the league data to an xml file.  We spent some time learning xml as a group and then we were able to write to the xml file without too much trouble.  We had some minor trouble with indenting and nesting the different elements, but by the end of the day Tuesday, we were able to write a well-formatted xml file to store league data.  We started briefly on reading the file back and loading the data into our program, but still have much work to do here.  We also had a code review this week.      </w:t>
+      </w:r>
+    </w:p>
+    <w:p>
+      <w:pPr>
+        <w:rPr>
+          <w:rFonts w:ascii="Times New Roman" w:hAnsi="Times New Roman" w:cs="Times New Roman"/>
+          <w:sz w:val="24"/>
+          <w:szCs w:val="24"/>
+        </w:rPr>
+      </w:pPr>
+      <w:r>
+        <w:rPr>
+          <w:rFonts w:ascii="Times New Roman" w:hAnsi="Times New Roman" w:cs="Times New Roman"/>
+          <w:sz w:val="24"/>
+          <w:szCs w:val="24"/>
+        </w:rPr>
+        <w:t>Week of 4/14 – 4/20</w:t>
       </w:r>
     </w:p>
     <w:p>

</xml_diff>

<commit_message>
updated report and tcard
</commit_message>
<xml_diff>
--- a/YellowLib/YellowLib/WillertzWeeklyReports.docx
+++ b/YellowLib/YellowLib/WillertzWeeklyReports.docx
@@ -406,8 +406,18 @@
           <w:szCs w:val="24"/>
         </w:rPr>
         <w:tab/>
-        <w:t>We continued work on the UI generate and display schedule features and have these features working pretty well now.  We then created the feature that allows a user to look at the schedule and update the scores of specific games.  The program requests the game that the user wishes to update the score of and prompts them for each team’s score.  The program then updates the score of that game and declares a winner.  The game class stores the score and updates the records of the individual teams.  We also finished the feature for displaying a team’s roster and record.  When a game score is updated</w:t>
-      </w:r>
+        <w:t xml:space="preserve">We continued work on the UI generate and display schedule features and have these features working pretty well now.  We then created the feature that allows a user to look at the schedule and update the scores of specific games.  The program requests the game that the user wishes to update the score of and prompts them for each team’s score.  The program then updates the score of that game and declares a winner.  The game class stores the score and updates the records of the individual teams.  We also finished the feature for displaying a team’s roster and record.  When a game score </w:t>
+      </w:r>
+      <w:proofErr w:type="gramStart"/>
+      <w:r>
+        <w:rPr>
+          <w:rFonts w:ascii="Times New Roman" w:hAnsi="Times New Roman" w:cs="Times New Roman"/>
+          <w:sz w:val="24"/>
+          <w:szCs w:val="24"/>
+        </w:rPr>
+        <w:t>is updated</w:t>
+      </w:r>
+      <w:proofErr w:type="gramEnd"/>
       <w:r>
         <w:rPr>
           <w:rFonts w:ascii="Times New Roman" w:hAnsi="Times New Roman" w:cs="Times New Roman"/>
@@ -430,25 +440,7 @@
           <w:sz w:val="24"/>
           <w:szCs w:val="24"/>
         </w:rPr>
-        <w:t xml:space="preserve">s </w:t>
-      </w:r>
-      <w:proofErr w:type="gramStart"/>
-      <w:r>
-        <w:rPr>
-          <w:rFonts w:ascii="Times New Roman" w:hAnsi="Times New Roman" w:cs="Times New Roman"/>
-          <w:sz w:val="24"/>
-          <w:szCs w:val="24"/>
-        </w:rPr>
-        <w:t>are updated</w:t>
-      </w:r>
-      <w:proofErr w:type="gramEnd"/>
-      <w:r>
-        <w:rPr>
-          <w:rFonts w:ascii="Times New Roman" w:hAnsi="Times New Roman" w:cs="Times New Roman"/>
-          <w:sz w:val="24"/>
-          <w:szCs w:val="24"/>
-        </w:rPr>
-        <w:t xml:space="preserve"> based on whether they won or lost.</w:t>
+        <w:t>s are updated based on whether they won or lost.</w:t>
       </w:r>
     </w:p>
     <w:p>
@@ -511,8 +503,42 @@
           <w:szCs w:val="24"/>
         </w:rPr>
       </w:pPr>
+      <w:r>
+        <w:rPr>
+          <w:rFonts w:ascii="Times New Roman" w:hAnsi="Times New Roman" w:cs="Times New Roman"/>
+          <w:sz w:val="24"/>
+          <w:szCs w:val="24"/>
+        </w:rPr>
+        <w:tab/>
+        <w:t>We continued work on the iteration and saving and loading data with xml.  By Tuesday, we were able to successfully read and manipulate the xml file.  The xml file can now be read in successfully to restore the league data that was previously g</w:t>
+      </w:r>
       <w:bookmarkStart w:id="0" w:name="_GoBack"/>
       <w:bookmarkEnd w:id="0"/>
+      <w:r>
+        <w:rPr>
+          <w:rFonts w:ascii="Times New Roman" w:hAnsi="Times New Roman" w:cs="Times New Roman"/>
+          <w:sz w:val="24"/>
+          <w:szCs w:val="24"/>
+        </w:rPr>
+        <w:t>enerated.</w:t>
+      </w:r>
+    </w:p>
+    <w:p>
+      <w:pPr>
+        <w:rPr>
+          <w:rFonts w:ascii="Times New Roman" w:hAnsi="Times New Roman" w:cs="Times New Roman"/>
+          <w:sz w:val="24"/>
+          <w:szCs w:val="24"/>
+        </w:rPr>
+      </w:pPr>
+      <w:r>
+        <w:rPr>
+          <w:rFonts w:ascii="Times New Roman" w:hAnsi="Times New Roman" w:cs="Times New Roman"/>
+          <w:sz w:val="24"/>
+          <w:szCs w:val="24"/>
+        </w:rPr>
+        <w:t>Week of 4/21 – 4/27</w:t>
+      </w:r>
     </w:p>
     <w:sectPr>
       <w:pgSz w:w="12240" w:h="15840"/>

</xml_diff>

<commit_message>
updated timecard and weekly report
</commit_message>
<xml_diff>
--- a/YellowLib/YellowLib/WillertzWeeklyReports.docx
+++ b/YellowLib/YellowLib/WillertzWeeklyReports.docx
@@ -510,35 +510,117 @@
           <w:szCs w:val="24"/>
         </w:rPr>
         <w:tab/>
-        <w:t>We continued work on the iteration and saving and loading data with xml.  By Tuesday, we were able to successfully read and manipulate the xml file.  The xml file can now be read in successfully to restore the league data that was previously g</w:t>
+        <w:t>We continued work on the iteration and saving and loading data with xml.  By Tuesday, we were able to successfully read and manipulate the xml file.  The xml file can now be read in successfully to restore the league data that was previously generated.</w:t>
+      </w:r>
+    </w:p>
+    <w:p>
+      <w:pPr>
+        <w:rPr>
+          <w:rFonts w:ascii="Times New Roman" w:hAnsi="Times New Roman" w:cs="Times New Roman"/>
+          <w:sz w:val="24"/>
+          <w:szCs w:val="24"/>
+        </w:rPr>
+      </w:pPr>
+      <w:r>
+        <w:rPr>
+          <w:rFonts w:ascii="Times New Roman" w:hAnsi="Times New Roman" w:cs="Times New Roman"/>
+          <w:sz w:val="24"/>
+          <w:szCs w:val="24"/>
+        </w:rPr>
+        <w:t>Week of 4/21 – 4/27</w:t>
+      </w:r>
+    </w:p>
+    <w:p>
+      <w:pPr>
+        <w:rPr>
+          <w:rFonts w:ascii="Times New Roman" w:hAnsi="Times New Roman" w:cs="Times New Roman"/>
+          <w:sz w:val="24"/>
+          <w:szCs w:val="24"/>
+        </w:rPr>
+      </w:pPr>
+      <w:r>
+        <w:rPr>
+          <w:rFonts w:ascii="Times New Roman" w:hAnsi="Times New Roman" w:cs="Times New Roman"/>
+          <w:sz w:val="24"/>
+          <w:szCs w:val="24"/>
+        </w:rPr>
+        <w:tab/>
+        <w:t xml:space="preserve">This week we worked on being able to read in a team roster from a csv file.  Now, a team can enter their whole team roster in our system by just putting all the names in a csv file.  We also started working on the rankings system for the league.  We are making it so that as game scores are entered and teams’ records </w:t>
+      </w:r>
+      <w:proofErr w:type="gramStart"/>
+      <w:r>
+        <w:rPr>
+          <w:rFonts w:ascii="Times New Roman" w:hAnsi="Times New Roman" w:cs="Times New Roman"/>
+          <w:sz w:val="24"/>
+          <w:szCs w:val="24"/>
+        </w:rPr>
+        <w:t>get</w:t>
+      </w:r>
+      <w:proofErr w:type="gramEnd"/>
+      <w:r>
+        <w:rPr>
+          <w:rFonts w:ascii="Times New Roman" w:hAnsi="Times New Roman" w:cs="Times New Roman"/>
+          <w:sz w:val="24"/>
+          <w:szCs w:val="24"/>
+        </w:rPr>
+        <w:t xml:space="preserve"> updated, the league rankings are constantly going through each team’s record and updating the rank order.</w:t>
+      </w:r>
+    </w:p>
+    <w:p>
+      <w:pPr>
+        <w:rPr>
+          <w:rFonts w:ascii="Times New Roman" w:hAnsi="Times New Roman" w:cs="Times New Roman"/>
+          <w:sz w:val="24"/>
+          <w:szCs w:val="24"/>
+        </w:rPr>
+      </w:pPr>
+      <w:r>
+        <w:rPr>
+          <w:rFonts w:ascii="Times New Roman" w:hAnsi="Times New Roman" w:cs="Times New Roman"/>
+          <w:sz w:val="24"/>
+          <w:szCs w:val="24"/>
+        </w:rPr>
+        <w:lastRenderedPageBreak/>
+        <w:t>Week of 4/28 – 5/4</w:t>
+      </w:r>
+    </w:p>
+    <w:p>
+      <w:pPr>
+        <w:rPr>
+          <w:rFonts w:ascii="Times New Roman" w:hAnsi="Times New Roman" w:cs="Times New Roman"/>
+          <w:sz w:val="24"/>
+          <w:szCs w:val="24"/>
+        </w:rPr>
+      </w:pPr>
+      <w:r>
+        <w:rPr>
+          <w:rFonts w:ascii="Times New Roman" w:hAnsi="Times New Roman" w:cs="Times New Roman"/>
+          <w:sz w:val="24"/>
+          <w:szCs w:val="24"/>
+        </w:rPr>
+        <w:tab/>
+        <w:t xml:space="preserve">We first finished our work on the rankings system and now the whole league rankings process works well.  After entering game scores, the rankings are adjusted accordingly based on win percentage.  We then added the function of printing any data a user may want to see about a league.  So the last selection option on the interface is a print data option in which a user selects a league and can print all of the teams in that league, all of the players for a team, the rankings of the league, and the current playoff picture for that league.  </w:t>
+      </w:r>
+      <w:proofErr w:type="gramStart"/>
+      <w:r>
+        <w:rPr>
+          <w:rFonts w:ascii="Times New Roman" w:hAnsi="Times New Roman" w:cs="Times New Roman"/>
+          <w:sz w:val="24"/>
+          <w:szCs w:val="24"/>
+        </w:rPr>
+        <w:t>So</w:t>
+      </w:r>
+      <w:proofErr w:type="gramEnd"/>
+      <w:r>
+        <w:rPr>
+          <w:rFonts w:ascii="Times New Roman" w:hAnsi="Times New Roman" w:cs="Times New Roman"/>
+          <w:sz w:val="24"/>
+          <w:szCs w:val="24"/>
+        </w:rPr>
+        <w:t xml:space="preserve">, if the league was set to have 4 teams making the playoff, it shows the top four ranked teams in order.  </w:t>
       </w:r>
       <w:bookmarkStart w:id="0" w:name="_GoBack"/>
       <w:bookmarkEnd w:id="0"/>
-      <w:r>
-        <w:rPr>
-          <w:rFonts w:ascii="Times New Roman" w:hAnsi="Times New Roman" w:cs="Times New Roman"/>
-          <w:sz w:val="24"/>
-          <w:szCs w:val="24"/>
-        </w:rPr>
-        <w:t>enerated.</w:t>
-      </w:r>
-    </w:p>
-    <w:p>
-      <w:pPr>
-        <w:rPr>
-          <w:rFonts w:ascii="Times New Roman" w:hAnsi="Times New Roman" w:cs="Times New Roman"/>
-          <w:sz w:val="24"/>
-          <w:szCs w:val="24"/>
-        </w:rPr>
-      </w:pPr>
-      <w:r>
-        <w:rPr>
-          <w:rFonts w:ascii="Times New Roman" w:hAnsi="Times New Roman" w:cs="Times New Roman"/>
-          <w:sz w:val="24"/>
-          <w:szCs w:val="24"/>
-        </w:rPr>
-        <w:t>Week of 4/21 – 4/27</w:t>
-      </w:r>
     </w:p>
     <w:sectPr>
       <w:pgSz w:w="12240" w:h="15840"/>

</xml_diff>